<commit_message>
Frontend Structuce and Routing Completed
</commit_message>
<xml_diff>
--- a/roadmap.docx
+++ b/roadmap.docx
@@ -104,8 +104,6 @@
         </w:rPr>
         <w:t xml:space="preserve"> DAY 1 – Planning &amp; Project Setup (Foundation Day)</w:t>
       </w:r>
-      <w:bookmarkStart w:id="0" w:name="_GoBack"/>
-      <w:bookmarkEnd w:id="0"/>
     </w:p>
     <w:p>
       <w:pPr>
@@ -1587,6 +1585,7 @@
           <w:rFonts w:ascii="Times New Roman" w:eastAsia="Times New Roman" w:hAnsi="Times New Roman" w:cs="Times New Roman"/>
           <w:b/>
           <w:bCs/>
+          <w:color w:val="538135" w:themeColor="accent6" w:themeShade="BF"/>
           <w:sz w:val="36"/>
           <w:szCs w:val="36"/>
         </w:rPr>
@@ -1596,6 +1595,7 @@
           <w:rFonts w:ascii="Segoe UI Symbol" w:eastAsia="Times New Roman" w:hAnsi="Segoe UI Symbol" w:cs="Segoe UI Symbol"/>
           <w:b/>
           <w:bCs/>
+          <w:color w:val="538135" w:themeColor="accent6" w:themeShade="BF"/>
           <w:sz w:val="36"/>
           <w:szCs w:val="36"/>
         </w:rPr>
@@ -1606,6 +1606,7 @@
           <w:rFonts w:ascii="Times New Roman" w:eastAsia="Times New Roman" w:hAnsi="Times New Roman" w:cs="Times New Roman"/>
           <w:b/>
           <w:bCs/>
+          <w:color w:val="538135" w:themeColor="accent6" w:themeShade="BF"/>
           <w:sz w:val="36"/>
           <w:szCs w:val="36"/>
         </w:rPr>
@@ -2560,7 +2561,6 @@
           <w:sz w:val="27"/>
           <w:szCs w:val="27"/>
         </w:rPr>
-        <w:lastRenderedPageBreak/>
         <w:t>3️</w:t>
       </w:r>
       <w:r>
@@ -3285,6 +3285,8 @@
         </w:rPr>
         <w:t>/menu       → Menu</w:t>
       </w:r>
+      <w:bookmarkStart w:id="0" w:name="_GoBack"/>
+      <w:bookmarkEnd w:id="0"/>
     </w:p>
     <w:p>
       <w:pPr>
@@ -3575,7 +3577,6 @@
           <w:sz w:val="27"/>
           <w:szCs w:val="27"/>
         </w:rPr>
-        <w:lastRenderedPageBreak/>
         <w:t>3️</w:t>
       </w:r>
       <w:r>
@@ -3902,6 +3903,7 @@
           <w:sz w:val="36"/>
           <w:szCs w:val="36"/>
         </w:rPr>
+        <w:lastRenderedPageBreak/>
         <w:t>🔹</w:t>
       </w:r>
       <w:r>
@@ -4532,7 +4534,6 @@
           <w:sz w:val="24"/>
           <w:szCs w:val="24"/>
         </w:rPr>
-        <w:lastRenderedPageBreak/>
         <w:t>Send cart data to backend</w:t>
       </w:r>
     </w:p>
@@ -4751,6 +4752,7 @@
           <w:sz w:val="24"/>
           <w:szCs w:val="24"/>
         </w:rPr>
+        <w:lastRenderedPageBreak/>
         <w:pict>
           <v:rect id="_x0000_i1043" style="width:0;height:1.5pt" o:hralign="center" o:hrstd="t" o:hr="t" fillcolor="#a0a0a0" stroked="f"/>
         </w:pict>
@@ -5268,7 +5270,6 @@
           <w:sz w:val="27"/>
           <w:szCs w:val="27"/>
         </w:rPr>
-        <w:lastRenderedPageBreak/>
         <w:t>2️</w:t>
       </w:r>
       <w:r>
@@ -5516,6 +5517,7 @@
           <w:sz w:val="24"/>
           <w:szCs w:val="24"/>
         </w:rPr>
+        <w:lastRenderedPageBreak/>
         <w:pict>
           <v:rect id="_x0000_i1048" style="width:0;height:1.5pt" o:hralign="center" o:hrstd="t" o:hr="t" fillcolor="#a0a0a0" stroked="f"/>
         </w:pict>
@@ -6094,7 +6096,6 @@
           <w:sz w:val="48"/>
           <w:szCs w:val="48"/>
         </w:rPr>
-        <w:lastRenderedPageBreak/>
         <w:t>🧠 Bonus (If Time Allows)</w:t>
       </w:r>
     </w:p>
@@ -6257,6 +6258,7 @@
           <w:sz w:val="24"/>
           <w:szCs w:val="24"/>
         </w:rPr>
+        <w:lastRenderedPageBreak/>
         <w:t>✅</w:t>
       </w:r>
       <w:r>

</xml_diff>

<commit_message>
Menu and Order (Core Logic) Completed
</commit_message>
<xml_diff>
--- a/roadmap.docx
+++ b/roadmap.docx
@@ -3146,6 +3146,7 @@
           <w:rFonts w:ascii="Times New Roman" w:eastAsia="Times New Roman" w:hAnsi="Times New Roman" w:cs="Times New Roman"/>
           <w:b/>
           <w:bCs/>
+          <w:color w:val="538135" w:themeColor="accent6" w:themeShade="BF"/>
           <w:sz w:val="36"/>
           <w:szCs w:val="36"/>
         </w:rPr>
@@ -3155,6 +3156,7 @@
           <w:rFonts w:ascii="Segoe UI Symbol" w:eastAsia="Times New Roman" w:hAnsi="Segoe UI Symbol" w:cs="Segoe UI Symbol"/>
           <w:b/>
           <w:bCs/>
+          <w:color w:val="538135" w:themeColor="accent6" w:themeShade="BF"/>
           <w:sz w:val="36"/>
           <w:szCs w:val="36"/>
         </w:rPr>
@@ -3165,6 +3167,7 @@
           <w:rFonts w:ascii="Times New Roman" w:eastAsia="Times New Roman" w:hAnsi="Times New Roman" w:cs="Times New Roman"/>
           <w:b/>
           <w:bCs/>
+          <w:color w:val="538135" w:themeColor="accent6" w:themeShade="BF"/>
           <w:sz w:val="36"/>
           <w:szCs w:val="36"/>
         </w:rPr>
@@ -3285,8 +3288,6 @@
         </w:rPr>
         <w:t>/menu       → Menu</w:t>
       </w:r>
-      <w:bookmarkStart w:id="0" w:name="_GoBack"/>
-      <w:bookmarkEnd w:id="0"/>
     </w:p>
     <w:p>
       <w:pPr>
@@ -3891,6 +3892,7 @@
           <w:rFonts w:ascii="Times New Roman" w:eastAsia="Times New Roman" w:hAnsi="Times New Roman" w:cs="Times New Roman"/>
           <w:b/>
           <w:bCs/>
+          <w:color w:val="538135" w:themeColor="accent6" w:themeShade="BF"/>
           <w:sz w:val="36"/>
           <w:szCs w:val="36"/>
         </w:rPr>
@@ -3900,10 +3902,10 @@
           <w:rFonts w:ascii="Segoe UI Symbol" w:eastAsia="Times New Roman" w:hAnsi="Segoe UI Symbol" w:cs="Segoe UI Symbol"/>
           <w:b/>
           <w:bCs/>
+          <w:color w:val="538135" w:themeColor="accent6" w:themeShade="BF"/>
           <w:sz w:val="36"/>
           <w:szCs w:val="36"/>
         </w:rPr>
-        <w:lastRenderedPageBreak/>
         <w:t>🔹</w:t>
       </w:r>
       <w:r>
@@ -3911,11 +3913,14 @@
           <w:rFonts w:ascii="Times New Roman" w:eastAsia="Times New Roman" w:hAnsi="Times New Roman" w:cs="Times New Roman"/>
           <w:b/>
           <w:bCs/>
+          <w:color w:val="538135" w:themeColor="accent6" w:themeShade="BF"/>
           <w:sz w:val="36"/>
           <w:szCs w:val="36"/>
         </w:rPr>
         <w:t xml:space="preserve"> DAY 4 – Menu + Cart Functionality (Core User Flow)</w:t>
       </w:r>
+      <w:bookmarkStart w:id="0" w:name="_GoBack"/>
+      <w:bookmarkEnd w:id="0"/>
     </w:p>
     <w:p>
       <w:pPr>
@@ -4752,7 +4757,6 @@
           <w:sz w:val="24"/>
           <w:szCs w:val="24"/>
         </w:rPr>
-        <w:lastRenderedPageBreak/>
         <w:pict>
           <v:rect id="_x0000_i1043" style="width:0;height:1.5pt" o:hralign="center" o:hrstd="t" o:hr="t" fillcolor="#a0a0a0" stroked="f"/>
         </w:pict>
@@ -5073,6 +5077,7 @@
           <w:sz w:val="24"/>
           <w:szCs w:val="24"/>
         </w:rPr>
+        <w:lastRenderedPageBreak/>
         <w:pict>
           <v:rect id="_x0000_i1045" style="width:0;height:1.5pt" o:hralign="center" o:hrstd="t" o:hr="t" fillcolor="#a0a0a0" stroked="f"/>
         </w:pict>
@@ -5517,7 +5522,6 @@
           <w:sz w:val="24"/>
           <w:szCs w:val="24"/>
         </w:rPr>
-        <w:lastRenderedPageBreak/>
         <w:pict>
           <v:rect id="_x0000_i1048" style="width:0;height:1.5pt" o:hralign="center" o:hrstd="t" o:hr="t" fillcolor="#a0a0a0" stroked="f"/>
         </w:pict>
@@ -5881,6 +5885,7 @@
           <w:sz w:val="27"/>
           <w:szCs w:val="27"/>
         </w:rPr>
+        <w:lastRenderedPageBreak/>
         <w:t>4️</w:t>
       </w:r>
       <w:r>
@@ -6258,7 +6263,6 @@
           <w:sz w:val="24"/>
           <w:szCs w:val="24"/>
         </w:rPr>
-        <w:lastRenderedPageBreak/>
         <w:t>✅</w:t>
       </w:r>
       <w:r>

</xml_diff>